<commit_message>
portfolio tema 9 completo
</commit_message>
<xml_diff>
--- a/porfolio_oct-09.docx
+++ b/porfolio_oct-09.docx
@@ -13,7 +13,7 @@
         <mc:AlternateContent>
           <mc:Choice Requires="wps">
             <w:drawing>
-              <wp:anchor behindDoc="1" distT="0" distB="0" distL="0" distR="0" simplePos="0" locked="0" layoutInCell="0" allowOverlap="1" relativeHeight="14" wp14:anchorId="1E9CEB1D">
+              <wp:anchor behindDoc="1" distT="0" distB="0" distL="0" distR="0" simplePos="0" locked="0" layoutInCell="0" allowOverlap="1" relativeHeight="15" wp14:anchorId="1E9CEB1D">
                 <wp:simplePos x="0" y="0"/>
                 <wp:positionH relativeFrom="column">
                   <wp:posOffset>897255</wp:posOffset>
@@ -2306,7 +2306,17 @@
       </w:r>
       <w:r>
         <w:rPr/>
-        <w:t xml:space="preserve"> Una estructura de datos que almacena metadatos de archivos y directorios.</w:t>
+        <w:t xml:space="preserve"> </w:t>
+      </w:r>
+      <w:r>
+        <w:rPr>
+          <w:u w:val="single"/>
+        </w:rPr>
+        <w:t>Una estructura de datos que almacena metadatos de archivos y directorios</w:t>
+      </w:r>
+      <w:r>
+        <w:rPr/>
+        <w:t>.</w:t>
       </w:r>
     </w:p>
     <w:p>
@@ -2422,7 +2432,17 @@
       </w:r>
       <w:r>
         <w:rPr/>
-        <w:t xml:space="preserve"> Mejorar la integridad de los datos y facilitar la recuperación después de fallos inesperados.</w:t>
+        <w:t xml:space="preserve"> </w:t>
+      </w:r>
+      <w:r>
+        <w:rPr>
+          <w:u w:val="single"/>
+        </w:rPr>
+        <w:t>Mejorar la integridad de los datos y facilitar la recuperación después de fallos inesperados</w:t>
+      </w:r>
+      <w:r>
+        <w:rPr/>
+        <w:t>.</w:t>
       </w:r>
     </w:p>
     <w:p>
@@ -2527,7 +2547,9 @@
         <w:t xml:space="preserve">c) </w:t>
       </w:r>
       <w:r>
-        <w:rPr/>
+        <w:rPr>
+          <w:u w:val="single"/>
+        </w:rPr>
         <w:t>NTFS ofrece características avanzadas como journaling y permisos de acceso.</w:t>
       </w:r>
     </w:p>
@@ -2651,7 +2673,14 @@
         <w:rPr>
           <w:lang w:val="en-US"/>
         </w:rPr>
-        <w:t xml:space="preserve"> XFS</w:t>
+        <w:t xml:space="preserve"> </w:t>
+      </w:r>
+      <w:r>
+        <w:rPr>
+          <w:u w:val="single"/>
+          <w:lang w:val="en-US"/>
+        </w:rPr>
+        <w:t>XFS</w:t>
       </w:r>
     </w:p>
     <w:p>
@@ -2750,7 +2779,17 @@
       </w:r>
       <w:r>
         <w:rPr/>
-        <w:t xml:space="preserve"> Redirige la salida de un comando hacia un archivo y muestra la salida en la terminal.</w:t>
+        <w:t xml:space="preserve"> </w:t>
+      </w:r>
+      <w:r>
+        <w:rPr>
+          <w:u w:val="single"/>
+        </w:rPr>
+        <w:t>Redirige la salida de un comando hacia un archivo y muestra la salida en la terminal</w:t>
+      </w:r>
+      <w:r>
+        <w:rPr/>
+        <w:t>.</w:t>
       </w:r>
     </w:p>
     <w:p>
@@ -2885,8 +2924,14 @@
         <w:t xml:space="preserve">d) </w:t>
       </w:r>
       <w:r>
-        <w:rPr/>
-        <w:t>Compartir archivos y directorios entre sistemas en una red.</w:t>
+        <w:rPr>
+          <w:u w:val="single"/>
+        </w:rPr>
+        <w:t>Compartir archivos y directorios entre sistemas en una red</w:t>
+      </w:r>
+      <w:r>
+        <w:rPr/>
+        <w:t>.</w:t>
       </w:r>
     </w:p>
     <w:p>
@@ -2953,7 +2998,17 @@
       </w:r>
       <w:r>
         <w:rPr/>
-        <w:t xml:space="preserve"> Una capa de abstracción que proporciona una interfaz unificada para el acceso a sistemas de archivos de diferentes tipos.</w:t>
+        <w:t xml:space="preserve"> </w:t>
+      </w:r>
+      <w:r>
+        <w:rPr>
+          <w:u w:val="single"/>
+        </w:rPr>
+        <w:t>Una capa de abstracción que proporciona una interfaz unificada para el acceso a sistemas de archivos de diferentes tipos</w:t>
+      </w:r>
+      <w:r>
+        <w:rPr/>
+        <w:t>.</w:t>
       </w:r>
     </w:p>
     <w:p>
@@ -3122,7 +3177,13 @@
       </w:r>
       <w:r>
         <w:rPr/>
-        <w:t xml:space="preserve"> APFS</w:t>
+        <w:t xml:space="preserve"> </w:t>
+      </w:r>
+      <w:r>
+        <w:rPr>
+          <w:u w:val="single"/>
+        </w:rPr>
+        <w:t>APFS</w:t>
       </w:r>
     </w:p>
     <w:p>
@@ -3202,7 +3263,13 @@
       </w:r>
       <w:r>
         <w:rPr/>
-        <w:t xml:space="preserve"> ISO 9660</w:t>
+        <w:t xml:space="preserve"> </w:t>
+      </w:r>
+      <w:r>
+        <w:rPr>
+          <w:u w:val="single"/>
+        </w:rPr>
+        <w:t>ISO 9660</w:t>
       </w:r>
     </w:p>
     <w:p>
@@ -3308,7 +3375,17 @@
       </w:r>
       <w:r>
         <w:rPr/>
-        <w:t xml:space="preserve"> Ahorrar espacio en disco mediante la reducción del tamaño de los archivos.</w:t>
+        <w:t xml:space="preserve"> </w:t>
+      </w:r>
+      <w:r>
+        <w:rPr>
+          <w:u w:val="single"/>
+        </w:rPr>
+        <w:t>Ahorrar espacio en disco mediante la reducción del tamaño de los archivos</w:t>
+      </w:r>
+      <w:r>
+        <w:rPr/>
+        <w:t>.</w:t>
       </w:r>
     </w:p>
     <w:p>
@@ -3403,7 +3480,17 @@
       </w:r>
       <w:r>
         <w:rPr/>
-        <w:t xml:space="preserve"> Muestra información sobre el uso de espacio en disco y sistemas de archivos montados. </w:t>
+        <w:t xml:space="preserve"> </w:t>
+      </w:r>
+      <w:r>
+        <w:rPr>
+          <w:u w:val="single"/>
+        </w:rPr>
+        <w:t>Muestra información sobre el uso de espacio en disco y sistemas de archivos montados</w:t>
+      </w:r>
+      <w:r>
+        <w:rPr/>
+        <w:t xml:space="preserve">. </w:t>
       </w:r>
     </w:p>
     <w:p>
@@ -3469,7 +3556,17 @@
       </w:r>
       <w:r>
         <w:rPr/>
-        <w:t xml:space="preserve"> Almacenar los directorios personales de los usuarios. </w:t>
+        <w:t xml:space="preserve"> </w:t>
+      </w:r>
+      <w:r>
+        <w:rPr>
+          <w:u w:val="single"/>
+        </w:rPr>
+        <w:t>Almacenar los directorios personales de los usuarios</w:t>
+      </w:r>
+      <w:r>
+        <w:rPr/>
+        <w:t xml:space="preserve">. </w:t>
       </w:r>
     </w:p>
     <w:p>
@@ -3537,11 +3634,7 @@
         <w:rPr/>
         <w:tab/>
         <w:tab/>
-        <w:t>C</w:t>
-      </w:r>
-      <w:r>
-        <w:rPr/>
-        <w:t>opiar el archivo implica el duplicado de los datos en disco, con la consiguiente posibilidad de errores y tiempo invertido.</w:t>
+        <w:t>Copiar el archivo implica el duplicado de los datos en disco, con la consiguiente posibilidad de errores y tiempo invertido.</w:t>
       </w:r>
     </w:p>
     <w:p>
@@ -3650,7 +3743,7 @@
     <w:p>
       <w:pPr>
         <w:pStyle w:val="Wsarticledessub"/>
-        <w:shd w:fill="000000" w:val="clear"/>
+        <w:shd w:val="clear" w:fill="000000"/>
         <w:spacing w:beforeAutospacing="0" w:before="0" w:after="0"/>
         <w:rPr/>
       </w:pPr>
@@ -3673,7 +3766,7 @@
     <w:p>
       <w:pPr>
         <w:pStyle w:val="Wsarticledessub"/>
-        <w:shd w:fill="000000" w:val="clear"/>
+        <w:shd w:val="clear" w:fill="000000"/>
         <w:spacing w:beforeAutospacing="0" w:before="0" w:after="0"/>
         <w:rPr/>
       </w:pPr>
@@ -3696,7 +3789,7 @@
     <w:p>
       <w:pPr>
         <w:pStyle w:val="Wsarticledessub"/>
-        <w:shd w:fill="000000" w:val="clear"/>
+        <w:shd w:val="clear" w:fill="000000"/>
         <w:spacing w:beforeAutospacing="0" w:before="0" w:after="0"/>
         <w:rPr/>
       </w:pPr>
@@ -3719,7 +3812,7 @@
     <w:p>
       <w:pPr>
         <w:pStyle w:val="Wsarticledessub"/>
-        <w:shd w:fill="000000" w:val="clear"/>
+        <w:shd w:val="clear" w:fill="000000"/>
         <w:spacing w:beforeAutospacing="0" w:before="0" w:after="0"/>
         <w:rPr/>
       </w:pPr>
@@ -3742,7 +3835,7 @@
     <w:p>
       <w:pPr>
         <w:pStyle w:val="Wsarticledessub"/>
-        <w:shd w:fill="000000" w:val="clear"/>
+        <w:shd w:val="clear" w:fill="000000"/>
         <w:spacing w:beforeAutospacing="0" w:before="0" w:after="0"/>
         <w:rPr/>
       </w:pPr>
@@ -3765,7 +3858,7 @@
     <w:p>
       <w:pPr>
         <w:pStyle w:val="Wsarticledessub"/>
-        <w:shd w:fill="000000" w:val="clear"/>
+        <w:shd w:val="clear" w:fill="000000"/>
         <w:spacing w:beforeAutospacing="0" w:before="0" w:after="0"/>
         <w:rPr/>
       </w:pPr>
@@ -3788,7 +3881,7 @@
     <w:p>
       <w:pPr>
         <w:pStyle w:val="Wsarticledessub"/>
-        <w:shd w:fill="000000" w:val="clear"/>
+        <w:shd w:val="clear" w:fill="000000"/>
         <w:spacing w:beforeAutospacing="0" w:before="0" w:after="0"/>
         <w:rPr/>
       </w:pPr>
@@ -3811,7 +3904,7 @@
     <w:p>
       <w:pPr>
         <w:pStyle w:val="Wsarticledessub"/>
-        <w:shd w:fill="000000" w:val="clear"/>
+        <w:shd w:val="clear" w:fill="000000"/>
         <w:spacing w:beforeAutospacing="0" w:before="0" w:after="0"/>
         <w:rPr/>
       </w:pPr>
@@ -3834,7 +3927,7 @@
     <w:p>
       <w:pPr>
         <w:pStyle w:val="Wsarticledessub"/>
-        <w:shd w:fill="000000" w:val="clear"/>
+        <w:shd w:val="clear" w:fill="000000"/>
         <w:spacing w:beforeAutospacing="0" w:before="0" w:after="0"/>
         <w:rPr>
           <w:rStyle w:val="Primercomando"/>
@@ -3849,13 +3942,21 @@
         </w:rPr>
       </w:pPr>
       <w:r>
-        <w:rPr/>
+        <w:rPr>
+          <w:rFonts w:eastAsia="" w:cs="Arial" w:eastAsiaTheme="majorEastAsia" w:ascii="FreeMono" w:hAnsi="FreeMono"/>
+          <w:color w:val="FFFFFF"/>
+          <w:kern w:val="0"/>
+          <w:sz w:val="12"/>
+          <w:szCs w:val="12"/>
+          <w:shd w:fill="auto" w:val="clear"/>
+          <w:lang w:val="es-ES" w:eastAsia="es-ES_tradnl" w:bidi="ar-SA"/>
+        </w:rPr>
       </w:r>
     </w:p>
     <w:p>
       <w:pPr>
         <w:pStyle w:val="Wsarticledessub"/>
-        <w:shd w:fill="000000" w:val="clear"/>
+        <w:shd w:val="clear" w:fill="000000"/>
         <w:spacing w:beforeAutospacing="0" w:before="0" w:after="0"/>
         <w:rPr/>
       </w:pPr>
@@ -3878,7 +3979,7 @@
     <w:p>
       <w:pPr>
         <w:pStyle w:val="Wsarticledessub"/>
-        <w:shd w:fill="000000" w:val="clear"/>
+        <w:shd w:val="clear" w:fill="000000"/>
         <w:spacing w:beforeAutospacing="0" w:before="0" w:after="0"/>
         <w:rPr/>
       </w:pPr>
@@ -3901,7 +4002,7 @@
     <w:p>
       <w:pPr>
         <w:pStyle w:val="Wsarticledessub"/>
-        <w:shd w:fill="000000" w:val="clear"/>
+        <w:shd w:val="clear" w:fill="000000"/>
         <w:spacing w:beforeAutospacing="0" w:before="0" w:after="0"/>
         <w:rPr/>
       </w:pPr>
@@ -3924,7 +4025,7 @@
     <w:p>
       <w:pPr>
         <w:pStyle w:val="Wsarticledessub"/>
-        <w:shd w:fill="000000" w:val="clear"/>
+        <w:shd w:val="clear" w:fill="000000"/>
         <w:spacing w:beforeAutospacing="0" w:before="0" w:after="0"/>
         <w:rPr/>
       </w:pPr>
@@ -3947,7 +4048,7 @@
     <w:p>
       <w:pPr>
         <w:pStyle w:val="Wsarticledessub"/>
-        <w:shd w:fill="000000" w:val="clear"/>
+        <w:shd w:val="clear" w:fill="000000"/>
         <w:spacing w:beforeAutospacing="0" w:before="0" w:after="0"/>
         <w:rPr/>
       </w:pPr>
@@ -3970,7 +4071,7 @@
     <w:p>
       <w:pPr>
         <w:pStyle w:val="Wsarticledessub"/>
-        <w:shd w:fill="000000" w:val="clear"/>
+        <w:shd w:val="clear" w:fill="000000"/>
         <w:spacing w:beforeAutospacing="0" w:before="0" w:after="0"/>
         <w:rPr/>
       </w:pPr>
@@ -3993,7 +4094,7 @@
     <w:p>
       <w:pPr>
         <w:pStyle w:val="Wsarticledessub"/>
-        <w:shd w:fill="000000" w:val="clear"/>
+        <w:shd w:val="clear" w:fill="000000"/>
         <w:spacing w:beforeAutospacing="0" w:before="0" w:after="0"/>
         <w:rPr/>
       </w:pPr>
@@ -4016,7 +4117,7 @@
     <w:p>
       <w:pPr>
         <w:pStyle w:val="Wsarticledessub"/>
-        <w:shd w:fill="000000" w:val="clear"/>
+        <w:shd w:val="clear" w:fill="000000"/>
         <w:spacing w:beforeAutospacing="0" w:before="0" w:after="0"/>
         <w:rPr/>
       </w:pPr>
@@ -4039,7 +4140,7 @@
     <w:p>
       <w:pPr>
         <w:pStyle w:val="Wsarticledessub"/>
-        <w:shd w:fill="000000" w:val="clear"/>
+        <w:shd w:val="clear" w:fill="000000"/>
         <w:spacing w:beforeAutospacing="0" w:before="0" w:after="0"/>
         <w:rPr/>
       </w:pPr>
@@ -4062,7 +4163,7 @@
     <w:p>
       <w:pPr>
         <w:pStyle w:val="Wsarticledessub"/>
-        <w:shd w:fill="000000" w:val="clear"/>
+        <w:shd w:val="clear" w:fill="000000"/>
         <w:spacing w:beforeAutospacing="0" w:before="0" w:after="0"/>
         <w:rPr/>
       </w:pPr>
@@ -4085,7 +4186,7 @@
     <w:p>
       <w:pPr>
         <w:pStyle w:val="Wsarticledessub"/>
-        <w:shd w:fill="000000" w:val="clear"/>
+        <w:shd w:val="clear" w:fill="000000"/>
         <w:spacing w:beforeAutospacing="0" w:before="0" w:after="0"/>
         <w:rPr>
           <w:rStyle w:val="Primercomando"/>
@@ -4100,13 +4201,21 @@
         </w:rPr>
       </w:pPr>
       <w:r>
-        <w:rPr/>
+        <w:rPr>
+          <w:rFonts w:eastAsia="" w:cs="Arial" w:eastAsiaTheme="majorEastAsia" w:ascii="FreeMono" w:hAnsi="FreeMono"/>
+          <w:color w:val="FFFFFF"/>
+          <w:kern w:val="0"/>
+          <w:sz w:val="12"/>
+          <w:szCs w:val="12"/>
+          <w:shd w:fill="auto" w:val="clear"/>
+          <w:lang w:val="es-ES" w:eastAsia="es-ES_tradnl" w:bidi="ar-SA"/>
+        </w:rPr>
       </w:r>
     </w:p>
     <w:p>
       <w:pPr>
         <w:pStyle w:val="Wsarticledessub"/>
-        <w:shd w:fill="000000" w:val="clear"/>
+        <w:shd w:val="clear" w:fill="000000"/>
         <w:spacing w:beforeAutospacing="0" w:before="0" w:after="0"/>
         <w:rPr/>
       </w:pPr>
@@ -4129,7 +4238,7 @@
     <w:p>
       <w:pPr>
         <w:pStyle w:val="Wsarticledessub"/>
-        <w:shd w:fill="000000" w:val="clear"/>
+        <w:shd w:val="clear" w:fill="000000"/>
         <w:spacing w:beforeAutospacing="0" w:before="0" w:after="0"/>
         <w:rPr/>
       </w:pPr>
@@ -4152,7 +4261,7 @@
     <w:p>
       <w:pPr>
         <w:pStyle w:val="Wsarticledessub"/>
-        <w:shd w:fill="000000" w:val="clear"/>
+        <w:shd w:val="clear" w:fill="000000"/>
         <w:spacing w:beforeAutospacing="0" w:before="0" w:after="0"/>
         <w:rPr/>
       </w:pPr>
@@ -4175,7 +4284,7 @@
     <w:p>
       <w:pPr>
         <w:pStyle w:val="Wsarticledessub"/>
-        <w:shd w:fill="000000" w:val="clear"/>
+        <w:shd w:val="clear" w:fill="000000"/>
         <w:spacing w:beforeAutospacing="0" w:before="0" w:after="0"/>
         <w:rPr/>
       </w:pPr>
@@ -4198,7 +4307,7 @@
     <w:p>
       <w:pPr>
         <w:pStyle w:val="Wsarticledessub"/>
-        <w:shd w:fill="000000" w:val="clear"/>
+        <w:shd w:val="clear" w:fill="000000"/>
         <w:spacing w:beforeAutospacing="0" w:before="0" w:after="0"/>
         <w:rPr/>
       </w:pPr>
@@ -4221,7 +4330,7 @@
     <w:p>
       <w:pPr>
         <w:pStyle w:val="Wsarticledessub"/>
-        <w:shd w:fill="000000" w:val="clear"/>
+        <w:shd w:val="clear" w:fill="000000"/>
         <w:spacing w:beforeAutospacing="0" w:before="0" w:after="0"/>
         <w:rPr/>
       </w:pPr>
@@ -4244,7 +4353,7 @@
     <w:p>
       <w:pPr>
         <w:pStyle w:val="Wsarticledessub"/>
-        <w:shd w:fill="000000" w:val="clear"/>
+        <w:shd w:val="clear" w:fill="000000"/>
         <w:spacing w:beforeAutospacing="0" w:before="0" w:after="0"/>
         <w:rPr/>
       </w:pPr>
@@ -4267,7 +4376,7 @@
     <w:p>
       <w:pPr>
         <w:pStyle w:val="Wsarticledessub"/>
-        <w:shd w:fill="000000" w:val="clear"/>
+        <w:shd w:val="clear" w:fill="000000"/>
         <w:spacing w:beforeAutospacing="0" w:before="0" w:after="0"/>
         <w:rPr/>
       </w:pPr>
@@ -4290,7 +4399,7 @@
     <w:p>
       <w:pPr>
         <w:pStyle w:val="Wsarticledessub"/>
-        <w:shd w:fill="000000" w:val="clear"/>
+        <w:shd w:val="clear" w:fill="000000"/>
         <w:spacing w:beforeAutospacing="0" w:before="0" w:after="0"/>
         <w:rPr/>
       </w:pPr>
@@ -4313,7 +4422,7 @@
     <w:p>
       <w:pPr>
         <w:pStyle w:val="Wsarticledessub"/>
-        <w:shd w:fill="000000" w:val="clear"/>
+        <w:shd w:val="clear" w:fill="000000"/>
         <w:spacing w:beforeAutospacing="0" w:before="0" w:after="0"/>
         <w:rPr>
           <w:rStyle w:val="Primercomando"/>
@@ -4328,13 +4437,21 @@
         </w:rPr>
       </w:pPr>
       <w:r>
-        <w:rPr/>
+        <w:rPr>
+          <w:rFonts w:eastAsia="" w:cs="Arial" w:eastAsiaTheme="majorEastAsia" w:ascii="FreeMono" w:hAnsi="FreeMono"/>
+          <w:color w:val="FFFFFF"/>
+          <w:kern w:val="0"/>
+          <w:sz w:val="12"/>
+          <w:szCs w:val="12"/>
+          <w:shd w:fill="auto" w:val="clear"/>
+          <w:lang w:val="es-ES" w:eastAsia="es-ES_tradnl" w:bidi="ar-SA"/>
+        </w:rPr>
       </w:r>
     </w:p>
     <w:p>
       <w:pPr>
         <w:pStyle w:val="Wsarticledessub"/>
-        <w:shd w:fill="000000" w:val="clear"/>
+        <w:shd w:val="clear" w:fill="000000"/>
         <w:spacing w:beforeAutospacing="0" w:before="0" w:after="0"/>
         <w:rPr/>
       </w:pPr>
@@ -4357,7 +4474,7 @@
     <w:p>
       <w:pPr>
         <w:pStyle w:val="Wsarticledessub"/>
-        <w:shd w:fill="000000" w:val="clear"/>
+        <w:shd w:val="clear" w:fill="000000"/>
         <w:spacing w:beforeAutospacing="0" w:before="0" w:after="0"/>
         <w:rPr/>
       </w:pPr>
@@ -4401,15 +4518,7 @@
       <w:bookmarkStart w:id="17" w:name="_Toc147701168"/>
       <w:r>
         <w:rPr/>
-        <w:t>Mo</w:t>
-      </w:r>
-      <w:r>
-        <w:rPr/>
-        <w:t>stty</w:t>
-      </w:r>
-      <w:r>
-        <w:rPr/>
-        <w:t>trar el nombre del fichero de la terminal conectada a la salida estándar y hacer una prueba para mandarle caracteres.</w:t>
+        <w:t>Mosttytrar el nombre del fichero de la terminal conectada a la salida estándar y hacer una prueba para mandarle caracteres.</w:t>
       </w:r>
       <w:bookmarkEnd w:id="17"/>
     </w:p>
@@ -4663,13 +4772,18 @@
         </w:rPr>
       </w:pPr>
       <w:r>
-        <w:rPr/>
-      </w:r>
-    </w:p>
-    <w:p>
-      <w:pPr>
-        <w:pStyle w:val="Normal"/>
-        <w:shd w:fill="000000" w:val="clear"/>
+        <w:rPr>
+          <w:rFonts w:eastAsia="" w:cs="Arial" w:eastAsiaTheme="majorEastAsia" w:ascii="Arial" w:hAnsi="Arial"/>
+          <w:color w:val="333333"/>
+          <w:sz w:val="18"/>
+          <w:szCs w:val="18"/>
+        </w:rPr>
+      </w:r>
+    </w:p>
+    <w:p>
+      <w:pPr>
+        <w:pStyle w:val="Normal"/>
+        <w:shd w:val="clear" w:fill="000000"/>
         <w:rPr/>
       </w:pPr>
       <w:r>
@@ -4687,7 +4801,7 @@
     <w:p>
       <w:pPr>
         <w:pStyle w:val="Normal"/>
-        <w:shd w:fill="000000" w:val="clear"/>
+        <w:shd w:val="clear" w:fill="000000"/>
         <w:rPr/>
       </w:pPr>
       <w:r>
@@ -5122,7 +5236,7 @@
     <w:p>
       <w:pPr>
         <w:pStyle w:val="Normal"/>
-        <w:shd w:fill="000000" w:val="clear"/>
+        <w:shd w:val="clear" w:fill="000000"/>
         <w:rPr>
           <w:lang w:val="en-US"/>
         </w:rPr>
@@ -5144,7 +5258,7 @@
     <w:p>
       <w:pPr>
         <w:pStyle w:val="Normal"/>
-        <w:shd w:fill="000000" w:val="clear"/>
+        <w:shd w:val="clear" w:fill="000000"/>
         <w:rPr>
           <w:lang w:val="en-US"/>
         </w:rPr>
@@ -5179,7 +5293,7 @@
     <w:p>
       <w:pPr>
         <w:pStyle w:val="Normal"/>
-        <w:shd w:fill="000000" w:val="clear"/>
+        <w:shd w:val="clear" w:fill="000000"/>
         <w:rPr>
           <w:lang w:val="en-US"/>
         </w:rPr>
@@ -5201,7 +5315,7 @@
     <w:p>
       <w:pPr>
         <w:pStyle w:val="Normal"/>
-        <w:shd w:fill="000000" w:val="clear"/>
+        <w:shd w:val="clear" w:fill="000000"/>
         <w:rPr>
           <w:lang w:val="en-US"/>
         </w:rPr>
@@ -5223,7 +5337,7 @@
     <w:p>
       <w:pPr>
         <w:pStyle w:val="Normal"/>
-        <w:shd w:fill="000000" w:val="clear"/>
+        <w:shd w:val="clear" w:fill="000000"/>
         <w:rPr>
           <w:lang w:val="en-US"/>
         </w:rPr>
@@ -5245,7 +5359,7 @@
     <w:p>
       <w:pPr>
         <w:pStyle w:val="Normal"/>
-        <w:shd w:fill="000000" w:val="clear"/>
+        <w:shd w:val="clear" w:fill="000000"/>
         <w:rPr>
           <w:lang w:val="en-US"/>
         </w:rPr>
@@ -5379,7 +5493,7 @@
     <w:p>
       <w:pPr>
         <w:pStyle w:val="Normal"/>
-        <w:shd w:fill="000000" w:val="clear"/>
+        <w:shd w:val="clear" w:fill="000000"/>
         <w:rPr/>
       </w:pPr>
       <w:r>
@@ -5399,7 +5513,7 @@
     <w:p>
       <w:pPr>
         <w:pStyle w:val="Normal"/>
-        <w:shd w:fill="000000" w:val="clear"/>
+        <w:shd w:val="clear" w:fill="000000"/>
         <w:rPr/>
       </w:pPr>
       <w:r>
@@ -5419,7 +5533,7 @@
     <w:p>
       <w:pPr>
         <w:pStyle w:val="Normal"/>
-        <w:shd w:fill="000000" w:val="clear"/>
+        <w:shd w:val="clear" w:fill="000000"/>
         <w:rPr/>
       </w:pPr>
       <w:r>
@@ -5439,7 +5553,7 @@
     <w:p>
       <w:pPr>
         <w:pStyle w:val="Normal"/>
-        <w:shd w:fill="000000" w:val="clear"/>
+        <w:shd w:val="clear" w:fill="000000"/>
         <w:rPr/>
       </w:pPr>
       <w:r>
@@ -5459,7 +5573,7 @@
     <w:p>
       <w:pPr>
         <w:pStyle w:val="Normal"/>
-        <w:shd w:fill="000000" w:val="clear"/>
+        <w:shd w:val="clear" w:fill="000000"/>
         <w:rPr/>
       </w:pPr>
       <w:r>
@@ -5479,7 +5593,7 @@
     <w:p>
       <w:pPr>
         <w:pStyle w:val="Normal"/>
-        <w:shd w:fill="000000" w:val="clear"/>
+        <w:shd w:val="clear" w:fill="000000"/>
         <w:rPr/>
       </w:pPr>
       <w:r>
@@ -5499,7 +5613,7 @@
     <w:p>
       <w:pPr>
         <w:pStyle w:val="Normal"/>
-        <w:shd w:fill="000000" w:val="clear"/>
+        <w:shd w:val="clear" w:fill="000000"/>
         <w:rPr/>
       </w:pPr>
       <w:r>
@@ -5519,7 +5633,7 @@
     <w:p>
       <w:pPr>
         <w:pStyle w:val="Normal"/>
-        <w:shd w:fill="000000" w:val="clear"/>
+        <w:shd w:val="clear" w:fill="000000"/>
         <w:rPr/>
       </w:pPr>
       <w:r>
@@ -5539,7 +5653,7 @@
     <w:p>
       <w:pPr>
         <w:pStyle w:val="Normal"/>
-        <w:shd w:fill="000000" w:val="clear"/>
+        <w:shd w:val="clear" w:fill="000000"/>
         <w:rPr/>
       </w:pPr>
       <w:r>
@@ -5559,7 +5673,7 @@
     <w:p>
       <w:pPr>
         <w:pStyle w:val="Normal"/>
-        <w:shd w:fill="000000" w:val="clear"/>
+        <w:shd w:val="clear" w:fill="000000"/>
         <w:rPr/>
       </w:pPr>
       <w:r>
@@ -5579,7 +5693,7 @@
     <w:p>
       <w:pPr>
         <w:pStyle w:val="Normal"/>
-        <w:shd w:fill="000000" w:val="clear"/>
+        <w:shd w:val="clear" w:fill="000000"/>
         <w:rPr/>
       </w:pPr>
       <w:r>
@@ -5599,7 +5713,7 @@
     <w:p>
       <w:pPr>
         <w:pStyle w:val="Normal"/>
-        <w:shd w:fill="000000" w:val="clear"/>
+        <w:shd w:val="clear" w:fill="000000"/>
         <w:rPr/>
       </w:pPr>
       <w:r>
@@ -5619,7 +5733,7 @@
     <w:p>
       <w:pPr>
         <w:pStyle w:val="Normal"/>
-        <w:shd w:fill="000000" w:val="clear"/>
+        <w:shd w:val="clear" w:fill="000000"/>
         <w:rPr/>
       </w:pPr>
       <w:r>
@@ -5639,7 +5753,7 @@
     <w:p>
       <w:pPr>
         <w:pStyle w:val="Normal"/>
-        <w:shd w:fill="000000" w:val="clear"/>
+        <w:shd w:val="clear" w:fill="000000"/>
         <w:rPr/>
       </w:pPr>
       <w:r>
@@ -5659,7 +5773,7 @@
     <w:p>
       <w:pPr>
         <w:pStyle w:val="Normal"/>
-        <w:shd w:fill="000000" w:val="clear"/>
+        <w:shd w:val="clear" w:fill="000000"/>
         <w:rPr/>
       </w:pPr>
       <w:r>
@@ -5679,7 +5793,7 @@
     <w:p>
       <w:pPr>
         <w:pStyle w:val="Normal"/>
-        <w:shd w:fill="000000" w:val="clear"/>
+        <w:shd w:val="clear" w:fill="000000"/>
         <w:rPr/>
       </w:pPr>
       <w:r>
@@ -5699,7 +5813,7 @@
     <w:p>
       <w:pPr>
         <w:pStyle w:val="Normal"/>
-        <w:shd w:fill="000000" w:val="clear"/>
+        <w:shd w:val="clear" w:fill="000000"/>
         <w:rPr/>
       </w:pPr>
       <w:r>
@@ -5719,7 +5833,7 @@
     <w:p>
       <w:pPr>
         <w:pStyle w:val="Normal"/>
-        <w:shd w:fill="000000" w:val="clear"/>
+        <w:shd w:val="clear" w:fill="000000"/>
         <w:rPr/>
       </w:pPr>
       <w:r>
@@ -5739,7 +5853,7 @@
     <w:p>
       <w:pPr>
         <w:pStyle w:val="Normal"/>
-        <w:shd w:fill="000000" w:val="clear"/>
+        <w:shd w:val="clear" w:fill="000000"/>
         <w:rPr/>
       </w:pPr>
       <w:r>
@@ -5759,7 +5873,7 @@
     <w:p>
       <w:pPr>
         <w:pStyle w:val="Normal"/>
-        <w:shd w:fill="000000" w:val="clear"/>
+        <w:shd w:val="clear" w:fill="000000"/>
         <w:rPr/>
       </w:pPr>
       <w:r>
@@ -5872,7 +5986,7 @@
     <w:p>
       <w:pPr>
         <w:pStyle w:val="Normal"/>
-        <w:shd w:fill="000000" w:val="clear"/>
+        <w:shd w:val="clear" w:fill="000000"/>
         <w:rPr/>
       </w:pPr>
       <w:r>
@@ -5892,7 +6006,7 @@
     <w:p>
       <w:pPr>
         <w:pStyle w:val="Normal"/>
-        <w:shd w:fill="000000" w:val="clear"/>
+        <w:shd w:val="clear" w:fill="000000"/>
         <w:rPr/>
       </w:pPr>
       <w:r>
@@ -5912,7 +6026,7 @@
     <w:p>
       <w:pPr>
         <w:pStyle w:val="Normal"/>
-        <w:shd w:fill="000000" w:val="clear"/>
+        <w:shd w:val="clear" w:fill="000000"/>
         <w:rPr/>
       </w:pPr>
       <w:r>
@@ -5932,7 +6046,7 @@
     <w:p>
       <w:pPr>
         <w:pStyle w:val="Normal"/>
-        <w:shd w:fill="000000" w:val="clear"/>
+        <w:shd w:val="clear" w:fill="000000"/>
         <w:rPr/>
       </w:pPr>
       <w:r>
@@ -5952,7 +6066,7 @@
     <w:p>
       <w:pPr>
         <w:pStyle w:val="Normal"/>
-        <w:shd w:fill="000000" w:val="clear"/>
+        <w:shd w:val="clear" w:fill="000000"/>
         <w:rPr/>
       </w:pPr>
       <w:r>
@@ -5972,7 +6086,7 @@
     <w:p>
       <w:pPr>
         <w:pStyle w:val="Normal"/>
-        <w:shd w:fill="000000" w:val="clear"/>
+        <w:shd w:val="clear" w:fill="000000"/>
         <w:rPr/>
       </w:pPr>
       <w:r>
@@ -5992,7 +6106,7 @@
     <w:p>
       <w:pPr>
         <w:pStyle w:val="Normal"/>
-        <w:shd w:fill="000000" w:val="clear"/>
+        <w:shd w:val="clear" w:fill="000000"/>
         <w:rPr/>
       </w:pPr>
       <w:r>
@@ -6012,7 +6126,7 @@
     <w:p>
       <w:pPr>
         <w:pStyle w:val="Normal"/>
-        <w:shd w:fill="000000" w:val="clear"/>
+        <w:shd w:val="clear" w:fill="000000"/>
         <w:rPr/>
       </w:pPr>
       <w:r>
@@ -6032,7 +6146,7 @@
     <w:p>
       <w:pPr>
         <w:pStyle w:val="Normal"/>
-        <w:shd w:fill="000000" w:val="clear"/>
+        <w:shd w:val="clear" w:fill="000000"/>
         <w:rPr/>
       </w:pPr>
       <w:r>
@@ -6052,7 +6166,7 @@
     <w:p>
       <w:pPr>
         <w:pStyle w:val="Normal"/>
-        <w:shd w:fill="000000" w:val="clear"/>
+        <w:shd w:val="clear" w:fill="000000"/>
         <w:rPr/>
       </w:pPr>
       <w:r>
@@ -6072,7 +6186,7 @@
     <w:p>
       <w:pPr>
         <w:pStyle w:val="Normal"/>
-        <w:shd w:fill="000000" w:val="clear"/>
+        <w:shd w:val="clear" w:fill="000000"/>
         <w:rPr/>
       </w:pPr>
       <w:r>
@@ -6092,7 +6206,7 @@
     <w:p>
       <w:pPr>
         <w:pStyle w:val="Normal"/>
-        <w:shd w:fill="000000" w:val="clear"/>
+        <w:shd w:val="clear" w:fill="000000"/>
         <w:rPr/>
       </w:pPr>
       <w:r>
@@ -6112,7 +6226,7 @@
     <w:p>
       <w:pPr>
         <w:pStyle w:val="Normal"/>
-        <w:shd w:fill="000000" w:val="clear"/>
+        <w:shd w:val="clear" w:fill="000000"/>
         <w:rPr/>
       </w:pPr>
       <w:r>
@@ -6132,7 +6246,7 @@
     <w:p>
       <w:pPr>
         <w:pStyle w:val="Normal"/>
-        <w:shd w:fill="000000" w:val="clear"/>
+        <w:shd w:val="clear" w:fill="000000"/>
         <w:rPr/>
       </w:pPr>
       <w:r>
@@ -6152,7 +6266,7 @@
     <w:p>
       <w:pPr>
         <w:pStyle w:val="Normal"/>
-        <w:shd w:fill="000000" w:val="clear"/>
+        <w:shd w:val="clear" w:fill="000000"/>
         <w:rPr/>
       </w:pPr>
       <w:r>
@@ -6172,7 +6286,7 @@
     <w:p>
       <w:pPr>
         <w:pStyle w:val="Normal"/>
-        <w:shd w:fill="000000" w:val="clear"/>
+        <w:shd w:val="clear" w:fill="000000"/>
         <w:rPr/>
       </w:pPr>
       <w:r>
@@ -6192,7 +6306,7 @@
     <w:p>
       <w:pPr>
         <w:pStyle w:val="Normal"/>
-        <w:shd w:fill="000000" w:val="clear"/>
+        <w:shd w:val="clear" w:fill="000000"/>
         <w:rPr/>
       </w:pPr>
       <w:r>
@@ -6212,7 +6326,7 @@
     <w:p>
       <w:pPr>
         <w:pStyle w:val="Normal"/>
-        <w:shd w:fill="000000" w:val="clear"/>
+        <w:shd w:val="clear" w:fill="000000"/>
         <w:rPr/>
       </w:pPr>
       <w:r>
@@ -6232,7 +6346,7 @@
     <w:p>
       <w:pPr>
         <w:pStyle w:val="Normal"/>
-        <w:shd w:fill="000000" w:val="clear"/>
+        <w:shd w:val="clear" w:fill="000000"/>
         <w:rPr/>
       </w:pPr>
       <w:r>
@@ -6252,7 +6366,7 @@
     <w:p>
       <w:pPr>
         <w:pStyle w:val="Normal"/>
-        <w:shd w:fill="000000" w:val="clear"/>
+        <w:shd w:val="clear" w:fill="000000"/>
         <w:rPr/>
       </w:pPr>
       <w:r>
@@ -6272,7 +6386,7 @@
     <w:p>
       <w:pPr>
         <w:pStyle w:val="Normal"/>
-        <w:shd w:fill="000000" w:val="clear"/>
+        <w:shd w:val="clear" w:fill="000000"/>
         <w:rPr/>
       </w:pPr>
       <w:r>
@@ -6292,7 +6406,7 @@
     <w:p>
       <w:pPr>
         <w:pStyle w:val="Normal"/>
-        <w:shd w:fill="000000" w:val="clear"/>
+        <w:shd w:val="clear" w:fill="000000"/>
         <w:rPr/>
       </w:pPr>
       <w:r>
@@ -6312,7 +6426,7 @@
     <w:p>
       <w:pPr>
         <w:pStyle w:val="Normal"/>
-        <w:shd w:fill="000000" w:val="clear"/>
+        <w:shd w:val="clear" w:fill="000000"/>
         <w:rPr/>
       </w:pPr>
       <w:r>
@@ -6332,7 +6446,7 @@
     <w:p>
       <w:pPr>
         <w:pStyle w:val="Normal"/>
-        <w:shd w:fill="000000" w:val="clear"/>
+        <w:shd w:val="clear" w:fill="000000"/>
         <w:rPr/>
       </w:pPr>
       <w:r>
@@ -6352,7 +6466,7 @@
     <w:p>
       <w:pPr>
         <w:pStyle w:val="Normal"/>
-        <w:shd w:fill="000000" w:val="clear"/>
+        <w:shd w:val="clear" w:fill="000000"/>
         <w:rPr/>
       </w:pPr>
       <w:r>
@@ -6372,7 +6486,7 @@
     <w:p>
       <w:pPr>
         <w:pStyle w:val="Normal"/>
-        <w:shd w:fill="000000" w:val="clear"/>
+        <w:shd w:val="clear" w:fill="000000"/>
         <w:rPr/>
       </w:pPr>
       <w:r>
@@ -6392,7 +6506,7 @@
     <w:p>
       <w:pPr>
         <w:pStyle w:val="Normal"/>
-        <w:shd w:fill="000000" w:val="clear"/>
+        <w:shd w:val="clear" w:fill="000000"/>
         <w:rPr/>
       </w:pPr>
       <w:r>
@@ -6412,7 +6526,7 @@
     <w:p>
       <w:pPr>
         <w:pStyle w:val="Normal"/>
-        <w:shd w:fill="000000" w:val="clear"/>
+        <w:shd w:val="clear" w:fill="000000"/>
         <w:rPr/>
       </w:pPr>
       <w:r>
@@ -6432,7 +6546,7 @@
     <w:p>
       <w:pPr>
         <w:pStyle w:val="Normal"/>
-        <w:shd w:fill="000000" w:val="clear"/>
+        <w:shd w:val="clear" w:fill="000000"/>
         <w:rPr/>
       </w:pPr>
       <w:r>
@@ -6452,7 +6566,7 @@
     <w:p>
       <w:pPr>
         <w:pStyle w:val="Normal"/>
-        <w:shd w:fill="000000" w:val="clear"/>
+        <w:shd w:val="clear" w:fill="000000"/>
         <w:rPr/>
       </w:pPr>
       <w:r>
@@ -6472,7 +6586,7 @@
     <w:p>
       <w:pPr>
         <w:pStyle w:val="Normal"/>
-        <w:shd w:fill="000000" w:val="clear"/>
+        <w:shd w:val="clear" w:fill="000000"/>
         <w:rPr/>
       </w:pPr>
       <w:r>
@@ -6492,7 +6606,7 @@
     <w:p>
       <w:pPr>
         <w:pStyle w:val="Normal"/>
-        <w:shd w:fill="000000" w:val="clear"/>
+        <w:shd w:val="clear" w:fill="000000"/>
         <w:rPr/>
       </w:pPr>
       <w:r>
@@ -6512,7 +6626,7 @@
     <w:p>
       <w:pPr>
         <w:pStyle w:val="Normal"/>
-        <w:shd w:fill="000000" w:val="clear"/>
+        <w:shd w:val="clear" w:fill="000000"/>
         <w:rPr/>
       </w:pPr>
       <w:r>
@@ -6532,7 +6646,7 @@
     <w:p>
       <w:pPr>
         <w:pStyle w:val="Normal"/>
-        <w:shd w:fill="000000" w:val="clear"/>
+        <w:shd w:val="clear" w:fill="000000"/>
         <w:rPr/>
       </w:pPr>
       <w:r>
@@ -6552,7 +6666,7 @@
     <w:p>
       <w:pPr>
         <w:pStyle w:val="Normal"/>
-        <w:shd w:fill="000000" w:val="clear"/>
+        <w:shd w:val="clear" w:fill="000000"/>
         <w:rPr/>
       </w:pPr>
       <w:r>
@@ -6572,7 +6686,7 @@
     <w:p>
       <w:pPr>
         <w:pStyle w:val="Normal"/>
-        <w:shd w:fill="000000" w:val="clear"/>
+        <w:shd w:val="clear" w:fill="000000"/>
         <w:rPr/>
       </w:pPr>
       <w:r>
@@ -6592,7 +6706,7 @@
     <w:p>
       <w:pPr>
         <w:pStyle w:val="Normal"/>
-        <w:shd w:fill="000000" w:val="clear"/>
+        <w:shd w:val="clear" w:fill="000000"/>
         <w:rPr/>
       </w:pPr>
       <w:r>
@@ -6612,7 +6726,7 @@
     <w:p>
       <w:pPr>
         <w:pStyle w:val="Normal"/>
-        <w:shd w:fill="000000" w:val="clear"/>
+        <w:shd w:val="clear" w:fill="000000"/>
         <w:rPr/>
       </w:pPr>
       <w:r>
@@ -6632,7 +6746,7 @@
     <w:p>
       <w:pPr>
         <w:pStyle w:val="Normal"/>
-        <w:shd w:fill="000000" w:val="clear"/>
+        <w:shd w:val="clear" w:fill="000000"/>
         <w:rPr/>
       </w:pPr>
       <w:r>
@@ -6652,7 +6766,7 @@
     <w:p>
       <w:pPr>
         <w:pStyle w:val="Normal"/>
-        <w:shd w:fill="000000" w:val="clear"/>
+        <w:shd w:val="clear" w:fill="000000"/>
         <w:rPr/>
       </w:pPr>
       <w:r>
@@ -6672,7 +6786,7 @@
     <w:p>
       <w:pPr>
         <w:pStyle w:val="Normal"/>
-        <w:shd w:fill="000000" w:val="clear"/>
+        <w:shd w:val="clear" w:fill="000000"/>
         <w:rPr/>
       </w:pPr>
       <w:r>
@@ -6692,7 +6806,7 @@
     <w:p>
       <w:pPr>
         <w:pStyle w:val="Normal"/>
-        <w:shd w:fill="000000" w:val="clear"/>
+        <w:shd w:val="clear" w:fill="000000"/>
         <w:rPr/>
       </w:pPr>
       <w:r>
@@ -6725,7 +6839,7 @@
     <w:p>
       <w:pPr>
         <w:pStyle w:val="Normal"/>
-        <w:shd w:fill="000000" w:val="clear"/>
+        <w:shd w:val="clear" w:fill="000000"/>
         <w:rPr/>
       </w:pPr>
       <w:r>
@@ -6758,7 +6872,7 @@
     <w:p>
       <w:pPr>
         <w:pStyle w:val="Normal"/>
-        <w:shd w:fill="000000" w:val="clear"/>
+        <w:shd w:val="clear" w:fill="000000"/>
         <w:rPr/>
       </w:pPr>
       <w:r>
@@ -6791,7 +6905,7 @@
     <w:p>
       <w:pPr>
         <w:pStyle w:val="Normal"/>
-        <w:shd w:fill="000000" w:val="clear"/>
+        <w:shd w:val="clear" w:fill="000000"/>
         <w:rPr/>
       </w:pPr>
       <w:r>
@@ -6811,7 +6925,7 @@
     <w:p>
       <w:pPr>
         <w:pStyle w:val="Normal"/>
-        <w:shd w:fill="000000" w:val="clear"/>
+        <w:shd w:val="clear" w:fill="000000"/>
         <w:rPr/>
       </w:pPr>
       <w:r>
@@ -6844,7 +6958,7 @@
     <w:p>
       <w:pPr>
         <w:pStyle w:val="Normal"/>
-        <w:shd w:fill="000000" w:val="clear"/>
+        <w:shd w:val="clear" w:fill="000000"/>
         <w:rPr/>
       </w:pPr>
       <w:r>
@@ -6864,7 +6978,7 @@
     <w:p>
       <w:pPr>
         <w:pStyle w:val="Normal"/>
-        <w:shd w:fill="000000" w:val="clear"/>
+        <w:shd w:val="clear" w:fill="000000"/>
         <w:rPr/>
       </w:pPr>
       <w:r>
@@ -6897,7 +7011,7 @@
     <w:p>
       <w:pPr>
         <w:pStyle w:val="Normal"/>
-        <w:shd w:fill="000000" w:val="clear"/>
+        <w:shd w:val="clear" w:fill="000000"/>
         <w:rPr/>
       </w:pPr>
       <w:r>
@@ -6964,7 +7078,7 @@
     <w:p>
       <w:pPr>
         <w:pStyle w:val="Normal"/>
-        <w:shd w:fill="000000" w:val="clear"/>
+        <w:shd w:val="clear" w:fill="000000"/>
         <w:rPr/>
       </w:pPr>
       <w:r>
@@ -6984,7 +7098,7 @@
     <w:p>
       <w:pPr>
         <w:pStyle w:val="Normal"/>
-        <w:shd w:fill="000000" w:val="clear"/>
+        <w:shd w:val="clear" w:fill="000000"/>
         <w:rPr/>
       </w:pPr>
       <w:r>
@@ -7004,7 +7118,7 @@
     <w:p>
       <w:pPr>
         <w:pStyle w:val="Normal"/>
-        <w:shd w:fill="000000" w:val="clear"/>
+        <w:shd w:val="clear" w:fill="000000"/>
         <w:rPr/>
       </w:pPr>
       <w:r>
@@ -7024,7 +7138,7 @@
     <w:p>
       <w:pPr>
         <w:pStyle w:val="Normal"/>
-        <w:shd w:fill="000000" w:val="clear"/>
+        <w:shd w:val="clear" w:fill="000000"/>
         <w:rPr/>
       </w:pPr>
       <w:r>
@@ -7044,7 +7158,7 @@
     <w:p>
       <w:pPr>
         <w:pStyle w:val="Normal"/>
-        <w:shd w:fill="000000" w:val="clear"/>
+        <w:shd w:val="clear" w:fill="000000"/>
         <w:rPr/>
       </w:pPr>
       <w:r>
@@ -7064,7 +7178,7 @@
     <w:p>
       <w:pPr>
         <w:pStyle w:val="Normal"/>
-        <w:shd w:fill="000000" w:val="clear"/>
+        <w:shd w:val="clear" w:fill="000000"/>
         <w:rPr/>
       </w:pPr>
       <w:r>
@@ -7084,7 +7198,7 @@
     <w:p>
       <w:pPr>
         <w:pStyle w:val="Normal"/>
-        <w:shd w:fill="000000" w:val="clear"/>
+        <w:shd w:val="clear" w:fill="000000"/>
         <w:rPr/>
       </w:pPr>
       <w:r>
@@ -7104,7 +7218,7 @@
     <w:p>
       <w:pPr>
         <w:pStyle w:val="Normal"/>
-        <w:shd w:fill="000000" w:val="clear"/>
+        <w:shd w:val="clear" w:fill="000000"/>
         <w:rPr/>
       </w:pPr>
       <w:r>
@@ -7124,7 +7238,7 @@
     <w:p>
       <w:pPr>
         <w:pStyle w:val="Normal"/>
-        <w:shd w:fill="000000" w:val="clear"/>
+        <w:shd w:val="clear" w:fill="000000"/>
         <w:rPr/>
       </w:pPr>
       <w:r>
@@ -7144,7 +7258,7 @@
     <w:p>
       <w:pPr>
         <w:pStyle w:val="Normal"/>
-        <w:shd w:fill="000000" w:val="clear"/>
+        <w:shd w:val="clear" w:fill="000000"/>
         <w:rPr/>
       </w:pPr>
       <w:r>
@@ -7166,7 +7280,7 @@
     <w:p>
       <w:pPr>
         <w:pStyle w:val="Normal"/>
-        <w:shd w:fill="000000" w:val="clear"/>
+        <w:shd w:val="clear" w:fill="000000"/>
         <w:rPr/>
       </w:pPr>
       <w:r>
@@ -7188,7 +7302,7 @@
     <w:p>
       <w:pPr>
         <w:pStyle w:val="Normal"/>
-        <w:shd w:fill="000000" w:val="clear"/>
+        <w:shd w:val="clear" w:fill="000000"/>
         <w:rPr/>
       </w:pPr>
       <w:r>
@@ -7398,8 +7512,8 @@
     </w:tblPr>
     <w:tblGrid>
       <w:gridCol w:w="993"/>
-      <w:gridCol w:w="7369"/>
-      <w:gridCol w:w="852"/>
+      <w:gridCol w:w="7368"/>
+      <w:gridCol w:w="853"/>
     </w:tblGrid>
     <w:tr>
       <w:trPr>
@@ -7482,7 +7596,7 @@
       </w:tc>
       <w:tc>
         <w:tcPr>
-          <w:tcW w:w="7369" w:type="dxa"/>
+          <w:tcW w:w="7368" w:type="dxa"/>
           <w:tcBorders>
             <w:top w:val="nil"/>
             <w:left w:val="nil"/>
@@ -7530,7 +7644,7 @@
       </w:tc>
       <w:tc>
         <w:tcPr>
-          <w:tcW w:w="852" w:type="dxa"/>
+          <w:tcW w:w="853" w:type="dxa"/>
           <w:tcBorders>
             <w:top w:val="nil"/>
             <w:left w:val="nil"/>

</xml_diff>